<commit_message>
modified template and created meeting protocol KW38
</commit_message>
<xml_diff>
--- a/Documents/01_Meetings/KickOff.docx
+++ b/Documents/01_Meetings/KickOff.docx
@@ -83,213 +83,225 @@
         <w:rPr>
           <w:lang w:val="de-DE"/>
         </w:rPr>
-        <w:t>Projektplan spätestens in 2 Wochen (ab 19.09)</w:t>
-      </w:r>
-    </w:p>
-    <w:p>
-      <w:pPr>
-        <w:pStyle w:val="ListParagraph"/>
-        <w:numPr>
-          <w:ilvl w:val="0"/>
-          <w:numId w:val="1"/>
-        </w:numPr>
-        <w:rPr>
-          <w:lang w:val="de-DE"/>
-        </w:rPr>
-      </w:pPr>
-      <w:r>
-        <w:rPr>
-          <w:lang w:val="de-DE"/>
-        </w:rPr>
-        <w:t>Zeiterfassung (</w:t>
-      </w:r>
-      <w:proofErr w:type="spellStart"/>
-      <w:r>
-        <w:rPr>
-          <w:lang w:val="de-DE"/>
-        </w:rPr>
-        <w:t>Toggle</w:t>
-      </w:r>
-      <w:proofErr w:type="spellEnd"/>
-      <w:r>
-        <w:rPr>
-          <w:lang w:val="de-DE"/>
-        </w:rPr>
-        <w:t>) – Soll/Haben</w:t>
-      </w:r>
-      <w:r>
-        <w:rPr>
-          <w:lang w:val="de-DE"/>
-        </w:rPr>
-        <w:t xml:space="preserve"> (empfehlenswert 1 Woche Puffer</w:t>
-      </w:r>
-      <w:r>
-        <w:rPr>
-          <w:lang w:val="de-DE"/>
-        </w:rPr>
-        <w:t xml:space="preserve"> am Schluss</w:t>
-      </w:r>
-      <w:r>
-        <w:rPr>
-          <w:lang w:val="de-DE"/>
-        </w:rPr>
-        <w:t>)</w:t>
-      </w:r>
-    </w:p>
-    <w:p>
-      <w:pPr>
-        <w:rPr>
-          <w:lang w:val="de-DE"/>
-        </w:rPr>
-      </w:pPr>
-    </w:p>
-    <w:p>
-      <w:pPr>
-        <w:pStyle w:val="ListParagraph"/>
-        <w:numPr>
-          <w:ilvl w:val="0"/>
-          <w:numId w:val="1"/>
-        </w:numPr>
-        <w:rPr>
-          <w:lang w:val="de-DE"/>
-        </w:rPr>
-      </w:pPr>
-      <w:r>
-        <w:rPr>
-          <w:lang w:val="de-DE"/>
-        </w:rPr>
-        <w:t>Testumgebung beschreiben</w:t>
-      </w:r>
-    </w:p>
-    <w:p>
-      <w:pPr>
-        <w:pStyle w:val="Heading2"/>
-        <w:rPr>
-          <w:lang w:val="de-DE"/>
-        </w:rPr>
-      </w:pPr>
-      <w:r>
-        <w:rPr>
-          <w:lang w:val="de-DE"/>
-        </w:rPr>
-        <w:t>Sonstige Anmerkungen</w:t>
-      </w:r>
-    </w:p>
-    <w:p>
-      <w:pPr>
-        <w:pStyle w:val="ListParagraph"/>
-        <w:numPr>
-          <w:ilvl w:val="0"/>
-          <w:numId w:val="1"/>
-        </w:numPr>
-        <w:rPr>
-          <w:lang w:val="de-DE"/>
-        </w:rPr>
-      </w:pPr>
-      <w:r>
-        <w:rPr>
-          <w:lang w:val="de-DE"/>
-        </w:rPr>
-        <w:t>Am Schluss gedruckte Version, sonst elektronisch</w:t>
-      </w:r>
-    </w:p>
-    <w:p>
-      <w:pPr>
-        <w:pStyle w:val="ListParagraph"/>
-        <w:numPr>
-          <w:ilvl w:val="0"/>
-          <w:numId w:val="1"/>
-        </w:numPr>
-        <w:rPr>
-          <w:lang w:val="de-DE"/>
-        </w:rPr>
-      </w:pPr>
-      <w:r>
-        <w:rPr>
-          <w:lang w:val="de-DE"/>
-        </w:rPr>
-        <w:t>Anforderungsdokument durchlesen und auf nächstes Mal unterschreiben.</w:t>
-      </w:r>
-    </w:p>
-    <w:p>
-      <w:pPr>
-        <w:pStyle w:val="ListParagraph"/>
-        <w:numPr>
-          <w:ilvl w:val="0"/>
-          <w:numId w:val="1"/>
-        </w:numPr>
-        <w:rPr>
-          <w:lang w:val="de-DE"/>
-        </w:rPr>
-      </w:pPr>
-      <w:r>
-        <w:rPr>
-          <w:lang w:val="de-DE"/>
-        </w:rPr>
-        <w:t>Quellenangabe nicht vernachlässigen – lieber viel als zu wenig</w:t>
-      </w:r>
-    </w:p>
-    <w:p>
-      <w:pPr>
-        <w:pStyle w:val="ListParagraph"/>
-        <w:numPr>
-          <w:ilvl w:val="0"/>
-          <w:numId w:val="1"/>
-        </w:numPr>
-        <w:rPr>
-          <w:lang w:val="de-DE"/>
-        </w:rPr>
-      </w:pPr>
-      <w:r>
-        <w:rPr>
-          <w:lang w:val="de-DE"/>
-        </w:rPr>
-        <w:t>Viel in Anhang – kurz und knackig</w:t>
-      </w:r>
-    </w:p>
-    <w:p>
-      <w:pPr>
-        <w:pStyle w:val="ListParagraph"/>
-        <w:numPr>
-          <w:ilvl w:val="0"/>
-          <w:numId w:val="1"/>
-        </w:numPr>
-        <w:rPr>
-          <w:lang w:val="de-DE"/>
-        </w:rPr>
-      </w:pPr>
-      <w:r>
-        <w:rPr>
-          <w:lang w:val="de-DE"/>
-        </w:rPr>
-        <w:t>Gelesener Stoff bewerten (Relevanz für SA) und dementsprechend dokumentieren</w:t>
-      </w:r>
-    </w:p>
-    <w:p>
-      <w:pPr>
-        <w:pStyle w:val="ListParagraph"/>
-        <w:numPr>
-          <w:ilvl w:val="0"/>
-          <w:numId w:val="1"/>
-        </w:numPr>
-        <w:rPr>
-          <w:lang w:val="de-DE"/>
-        </w:rPr>
-      </w:pPr>
-      <w:r>
-        <w:rPr>
-          <w:lang w:val="de-DE"/>
-        </w:rPr>
-        <w:t xml:space="preserve">Kapiteleinleitungen und </w:t>
-      </w:r>
-      <w:r>
-        <w:rPr>
-          <w:lang w:val="de-DE"/>
-        </w:rPr>
-        <w:t>Kapitelsummary</w:t>
+        <w:t>Projektplan spätestens in 2 Wochen (</w:t>
+      </w:r>
+      <w:r>
+        <w:rPr>
+          <w:lang w:val="de-DE"/>
+        </w:rPr>
+        <w:t>3.10.18</w:t>
       </w:r>
       <w:bookmarkStart w:id="0" w:name="_GoBack"/>
       <w:bookmarkEnd w:id="0"/>
+      <w:r>
+        <w:rPr>
+          <w:lang w:val="de-DE"/>
+        </w:rPr>
+        <w:t>)</w:t>
+      </w:r>
+    </w:p>
+    <w:p>
+      <w:pPr>
+        <w:pStyle w:val="ListParagraph"/>
+        <w:numPr>
+          <w:ilvl w:val="0"/>
+          <w:numId w:val="1"/>
+        </w:numPr>
+        <w:rPr>
+          <w:lang w:val="de-DE"/>
+        </w:rPr>
+      </w:pPr>
+      <w:r>
+        <w:rPr>
+          <w:lang w:val="de-DE"/>
+        </w:rPr>
+        <w:t>Zeiterfassung (</w:t>
+      </w:r>
+      <w:proofErr w:type="spellStart"/>
+      <w:r>
+        <w:rPr>
+          <w:lang w:val="de-DE"/>
+        </w:rPr>
+        <w:t>Toggle</w:t>
+      </w:r>
+      <w:proofErr w:type="spellEnd"/>
+      <w:r>
+        <w:rPr>
+          <w:lang w:val="de-DE"/>
+        </w:rPr>
+        <w:t>) – Soll/Haben</w:t>
+      </w:r>
+      <w:r>
+        <w:rPr>
+          <w:lang w:val="de-DE"/>
+        </w:rPr>
+        <w:t xml:space="preserve"> (empfehlenswert 1 Woche Puffer</w:t>
+      </w:r>
+      <w:r>
+        <w:rPr>
+          <w:lang w:val="de-DE"/>
+        </w:rPr>
+        <w:t xml:space="preserve"> am Schluss</w:t>
+      </w:r>
+      <w:r>
+        <w:rPr>
+          <w:lang w:val="de-DE"/>
+        </w:rPr>
+        <w:t>)</w:t>
+      </w:r>
+    </w:p>
+    <w:p>
+      <w:pPr>
+        <w:rPr>
+          <w:lang w:val="de-DE"/>
+        </w:rPr>
+      </w:pPr>
+    </w:p>
+    <w:p>
+      <w:pPr>
+        <w:pStyle w:val="ListParagraph"/>
+        <w:numPr>
+          <w:ilvl w:val="0"/>
+          <w:numId w:val="1"/>
+        </w:numPr>
+        <w:rPr>
+          <w:lang w:val="de-DE"/>
+        </w:rPr>
+      </w:pPr>
+      <w:r>
+        <w:rPr>
+          <w:lang w:val="de-DE"/>
+        </w:rPr>
+        <w:t>Testumgebung beschreiben</w:t>
+      </w:r>
+    </w:p>
+    <w:p>
+      <w:pPr>
+        <w:pStyle w:val="Heading2"/>
+        <w:rPr>
+          <w:lang w:val="de-DE"/>
+        </w:rPr>
+      </w:pPr>
+      <w:r>
+        <w:rPr>
+          <w:lang w:val="de-DE"/>
+        </w:rPr>
+        <w:t>Sonstige Anmerkungen</w:t>
+      </w:r>
+    </w:p>
+    <w:p>
+      <w:pPr>
+        <w:pStyle w:val="ListParagraph"/>
+        <w:numPr>
+          <w:ilvl w:val="0"/>
+          <w:numId w:val="1"/>
+        </w:numPr>
+        <w:rPr>
+          <w:lang w:val="de-DE"/>
+        </w:rPr>
+      </w:pPr>
+      <w:r>
+        <w:rPr>
+          <w:lang w:val="de-DE"/>
+        </w:rPr>
+        <w:t>Am Schluss gedruckte Version, sonst elektronisch</w:t>
+      </w:r>
+    </w:p>
+    <w:p>
+      <w:pPr>
+        <w:pStyle w:val="ListParagraph"/>
+        <w:numPr>
+          <w:ilvl w:val="0"/>
+          <w:numId w:val="1"/>
+        </w:numPr>
+        <w:rPr>
+          <w:lang w:val="de-DE"/>
+        </w:rPr>
+      </w:pPr>
+      <w:r>
+        <w:rPr>
+          <w:lang w:val="de-DE"/>
+        </w:rPr>
+        <w:t>Anforderungsdokument durchlesen und auf nächstes Mal unterschreiben.</w:t>
+      </w:r>
+    </w:p>
+    <w:p>
+      <w:pPr>
+        <w:pStyle w:val="ListParagraph"/>
+        <w:numPr>
+          <w:ilvl w:val="0"/>
+          <w:numId w:val="1"/>
+        </w:numPr>
+        <w:rPr>
+          <w:lang w:val="de-DE"/>
+        </w:rPr>
+      </w:pPr>
+      <w:r>
+        <w:rPr>
+          <w:lang w:val="de-DE"/>
+        </w:rPr>
+        <w:t>Quellenangabe nicht vernachlässigen – lieber viel als zu wenig</w:t>
+      </w:r>
+    </w:p>
+    <w:p>
+      <w:pPr>
+        <w:pStyle w:val="ListParagraph"/>
+        <w:numPr>
+          <w:ilvl w:val="0"/>
+          <w:numId w:val="1"/>
+        </w:numPr>
+        <w:rPr>
+          <w:lang w:val="de-DE"/>
+        </w:rPr>
+      </w:pPr>
+      <w:r>
+        <w:rPr>
+          <w:lang w:val="de-DE"/>
+        </w:rPr>
+        <w:t>Viel in Anhang – kurz und knackig</w:t>
+      </w:r>
+    </w:p>
+    <w:p>
+      <w:pPr>
+        <w:pStyle w:val="ListParagraph"/>
+        <w:numPr>
+          <w:ilvl w:val="0"/>
+          <w:numId w:val="1"/>
+        </w:numPr>
+        <w:rPr>
+          <w:lang w:val="de-DE"/>
+        </w:rPr>
+      </w:pPr>
+      <w:r>
+        <w:rPr>
+          <w:lang w:val="de-DE"/>
+        </w:rPr>
+        <w:t>Gelesener Stoff bewerten (Relevanz für SA) und dementsprechend dokumentieren</w:t>
+      </w:r>
+    </w:p>
+    <w:p>
+      <w:pPr>
+        <w:pStyle w:val="ListParagraph"/>
+        <w:numPr>
+          <w:ilvl w:val="0"/>
+          <w:numId w:val="1"/>
+        </w:numPr>
+        <w:rPr>
+          <w:lang w:val="de-DE"/>
+        </w:rPr>
+      </w:pPr>
+      <w:r>
+        <w:rPr>
+          <w:lang w:val="de-DE"/>
+        </w:rPr>
+        <w:t xml:space="preserve">Kapiteleinleitungen und </w:t>
+      </w:r>
+      <w:r>
+        <w:rPr>
+          <w:lang w:val="de-DE"/>
+        </w:rPr>
+        <w:t>Kapitelsummary</w:t>
+      </w:r>
     </w:p>
     <w:p>
       <w:pPr>

</xml_diff>

<commit_message>
copied initial draf for project plan
</commit_message>
<xml_diff>
--- a/Documents/01_Meetings/KickOff.docx
+++ b/Documents/01_Meetings/KickOff.docx
@@ -91,486 +91,504 @@
         </w:rPr>
         <w:t>3.10.18</w:t>
       </w:r>
+      <w:r>
+        <w:rPr>
+          <w:lang w:val="de-DE"/>
+        </w:rPr>
+        <w:t>)</w:t>
+      </w:r>
+    </w:p>
+    <w:p>
+      <w:pPr>
+        <w:pStyle w:val="ListParagraph"/>
+        <w:numPr>
+          <w:ilvl w:val="0"/>
+          <w:numId w:val="1"/>
+        </w:numPr>
+        <w:rPr>
+          <w:lang w:val="de-DE"/>
+        </w:rPr>
+      </w:pPr>
+      <w:r>
+        <w:rPr>
+          <w:lang w:val="de-DE"/>
+        </w:rPr>
+        <w:t>Zeiterfassung (</w:t>
+      </w:r>
+      <w:proofErr w:type="spellStart"/>
+      <w:r>
+        <w:rPr>
+          <w:lang w:val="de-DE"/>
+        </w:rPr>
+        <w:t>Toggle</w:t>
+      </w:r>
+      <w:proofErr w:type="spellEnd"/>
+      <w:r>
+        <w:rPr>
+          <w:lang w:val="de-DE"/>
+        </w:rPr>
+        <w:t>) – Soll/Haben</w:t>
+      </w:r>
+      <w:r>
+        <w:rPr>
+          <w:lang w:val="de-DE"/>
+        </w:rPr>
+        <w:t xml:space="preserve"> (empfehlenswert 1 Woche Puffer</w:t>
+      </w:r>
+      <w:r>
+        <w:rPr>
+          <w:lang w:val="de-DE"/>
+        </w:rPr>
+        <w:t xml:space="preserve"> am Schluss</w:t>
+      </w:r>
+      <w:r>
+        <w:rPr>
+          <w:lang w:val="de-DE"/>
+        </w:rPr>
+        <w:t>)</w:t>
+      </w:r>
+    </w:p>
+    <w:p>
+      <w:pPr>
+        <w:rPr>
+          <w:lang w:val="de-DE"/>
+        </w:rPr>
+      </w:pPr>
+    </w:p>
+    <w:p>
+      <w:pPr>
+        <w:pStyle w:val="ListParagraph"/>
+        <w:numPr>
+          <w:ilvl w:val="0"/>
+          <w:numId w:val="1"/>
+        </w:numPr>
+        <w:rPr>
+          <w:lang w:val="de-DE"/>
+        </w:rPr>
+      </w:pPr>
+      <w:r>
+        <w:rPr>
+          <w:lang w:val="de-DE"/>
+        </w:rPr>
+        <w:t>Testumgebung beschreiben</w:t>
+      </w:r>
+    </w:p>
+    <w:p>
+      <w:pPr>
+        <w:pStyle w:val="Heading2"/>
+        <w:rPr>
+          <w:lang w:val="de-DE"/>
+        </w:rPr>
+      </w:pPr>
+      <w:r>
+        <w:rPr>
+          <w:lang w:val="de-DE"/>
+        </w:rPr>
+        <w:t>Sonstige Anmerkungen</w:t>
+      </w:r>
+    </w:p>
+    <w:p>
+      <w:pPr>
+        <w:pStyle w:val="ListParagraph"/>
+        <w:numPr>
+          <w:ilvl w:val="0"/>
+          <w:numId w:val="1"/>
+        </w:numPr>
+        <w:rPr>
+          <w:lang w:val="de-DE"/>
+        </w:rPr>
+      </w:pPr>
+      <w:r>
+        <w:rPr>
+          <w:lang w:val="de-DE"/>
+        </w:rPr>
+        <w:t>Am Schluss gedruckte Version, sonst elektronisch</w:t>
+      </w:r>
+    </w:p>
+    <w:p>
+      <w:pPr>
+        <w:pStyle w:val="ListParagraph"/>
+        <w:numPr>
+          <w:ilvl w:val="0"/>
+          <w:numId w:val="1"/>
+        </w:numPr>
+        <w:rPr>
+          <w:lang w:val="de-DE"/>
+        </w:rPr>
+      </w:pPr>
+      <w:r>
+        <w:rPr>
+          <w:lang w:val="de-DE"/>
+        </w:rPr>
+        <w:t>Anforderungsdokument durchlesen und auf nächstes Mal unterschreiben.</w:t>
+      </w:r>
+    </w:p>
+    <w:p>
+      <w:pPr>
+        <w:pStyle w:val="ListParagraph"/>
+        <w:numPr>
+          <w:ilvl w:val="0"/>
+          <w:numId w:val="1"/>
+        </w:numPr>
+        <w:rPr>
+          <w:lang w:val="de-DE"/>
+        </w:rPr>
+      </w:pPr>
+      <w:r>
+        <w:rPr>
+          <w:lang w:val="de-DE"/>
+        </w:rPr>
+        <w:t>Quellenangabe nicht vernachlässigen – lieber viel als zu wenig</w:t>
+      </w:r>
+    </w:p>
+    <w:p>
+      <w:pPr>
+        <w:pStyle w:val="ListParagraph"/>
+        <w:numPr>
+          <w:ilvl w:val="0"/>
+          <w:numId w:val="1"/>
+        </w:numPr>
+        <w:rPr>
+          <w:lang w:val="de-DE"/>
+        </w:rPr>
+      </w:pPr>
+      <w:r>
+        <w:rPr>
+          <w:lang w:val="de-DE"/>
+        </w:rPr>
+        <w:t>Viel in Anhang – kurz und knackig</w:t>
+      </w:r>
+    </w:p>
+    <w:p>
+      <w:pPr>
+        <w:pStyle w:val="ListParagraph"/>
+        <w:numPr>
+          <w:ilvl w:val="0"/>
+          <w:numId w:val="1"/>
+        </w:numPr>
+        <w:rPr>
+          <w:lang w:val="de-DE"/>
+        </w:rPr>
+      </w:pPr>
+      <w:r>
+        <w:rPr>
+          <w:lang w:val="de-DE"/>
+        </w:rPr>
+        <w:t>Gelesener Stoff bewerten (Relevanz für SA) und dementsprechend dokumentieren</w:t>
+      </w:r>
+    </w:p>
+    <w:p>
+      <w:pPr>
+        <w:pStyle w:val="ListParagraph"/>
+        <w:numPr>
+          <w:ilvl w:val="0"/>
+          <w:numId w:val="1"/>
+        </w:numPr>
+        <w:rPr>
+          <w:lang w:val="de-DE"/>
+        </w:rPr>
+      </w:pPr>
+      <w:r>
+        <w:rPr>
+          <w:lang w:val="de-DE"/>
+        </w:rPr>
+        <w:t xml:space="preserve">Kapiteleinleitungen und </w:t>
+      </w:r>
+      <w:r>
+        <w:rPr>
+          <w:lang w:val="de-DE"/>
+        </w:rPr>
+        <w:t>Kapitelsummary</w:t>
+      </w:r>
+    </w:p>
+    <w:p>
+      <w:pPr>
+        <w:pStyle w:val="ListParagraph"/>
+        <w:numPr>
+          <w:ilvl w:val="0"/>
+          <w:numId w:val="1"/>
+        </w:numPr>
+        <w:rPr>
+          <w:lang w:val="de-DE"/>
+        </w:rPr>
+      </w:pPr>
+      <w:r>
+        <w:rPr>
+          <w:lang w:val="de-DE"/>
+        </w:rPr>
+        <w:t>Wenn Abbildungen, dann mit Bezug darauf</w:t>
+      </w:r>
+    </w:p>
+    <w:p>
+      <w:pPr>
+        <w:pStyle w:val="ListParagraph"/>
+        <w:numPr>
+          <w:ilvl w:val="0"/>
+          <w:numId w:val="1"/>
+        </w:numPr>
+        <w:rPr>
+          <w:lang w:val="en-US"/>
+        </w:rPr>
+      </w:pPr>
+      <w:r>
+        <w:rPr>
+          <w:lang w:val="en-US"/>
+        </w:rPr>
+        <w:t>Research, Evaluation Tools, Testing/I</w:t>
+      </w:r>
+      <w:r>
+        <w:rPr>
+          <w:lang w:val="en-US"/>
+        </w:rPr>
+        <w:t xml:space="preserve">mplementation, </w:t>
+      </w:r>
+      <w:proofErr w:type="spellStart"/>
+      <w:r>
+        <w:rPr>
+          <w:lang w:val="en-US"/>
+        </w:rPr>
+        <w:t>Dokumentation</w:t>
+      </w:r>
+      <w:proofErr w:type="spellEnd"/>
+    </w:p>
+    <w:p>
+      <w:pPr>
+        <w:rPr>
+          <w:lang w:val="en-US"/>
+        </w:rPr>
+      </w:pPr>
+    </w:p>
+    <w:p>
+      <w:pPr>
+        <w:pStyle w:val="ListParagraph"/>
+        <w:numPr>
+          <w:ilvl w:val="0"/>
+          <w:numId w:val="1"/>
+        </w:numPr>
+        <w:rPr>
+          <w:lang w:val="de-DE"/>
+        </w:rPr>
+      </w:pPr>
+      <w:proofErr w:type="spellStart"/>
+      <w:r>
+        <w:rPr>
+          <w:lang w:val="de-DE"/>
+        </w:rPr>
+        <w:t>Bloodhound</w:t>
+      </w:r>
+      <w:r>
+        <w:rPr>
+          <w:lang w:val="de-DE"/>
+        </w:rPr>
+        <w:t>AD</w:t>
+      </w:r>
+      <w:proofErr w:type="spellEnd"/>
+      <w:r>
+        <w:rPr>
+          <w:lang w:val="de-DE"/>
+        </w:rPr>
+        <w:t xml:space="preserve"> (Privilegien in </w:t>
+      </w:r>
+      <w:proofErr w:type="spellStart"/>
+      <w:r>
+        <w:rPr>
+          <w:lang w:val="de-DE"/>
+        </w:rPr>
+        <w:t>Domainen</w:t>
+      </w:r>
+      <w:proofErr w:type="spellEnd"/>
+      <w:r>
+        <w:rPr>
+          <w:lang w:val="de-DE"/>
+        </w:rPr>
+        <w:t xml:space="preserve"> - </w:t>
+      </w:r>
+      <w:proofErr w:type="spellStart"/>
+      <w:r>
+        <w:rPr>
+          <w:lang w:val="de-DE"/>
+        </w:rPr>
+        <w:t>Github</w:t>
+      </w:r>
+      <w:proofErr w:type="spellEnd"/>
+      <w:r>
+        <w:rPr>
+          <w:lang w:val="de-DE"/>
+        </w:rPr>
+        <w:t xml:space="preserve">) – </w:t>
+      </w:r>
+      <w:r>
+        <w:rPr>
+          <w:lang w:val="de-DE"/>
+        </w:rPr>
+        <w:t>in dieser Art und Weise</w:t>
+      </w:r>
+    </w:p>
+    <w:p>
+      <w:pPr>
+        <w:pStyle w:val="ListParagraph"/>
+        <w:numPr>
+          <w:ilvl w:val="0"/>
+          <w:numId w:val="1"/>
+        </w:numPr>
+        <w:rPr>
+          <w:lang w:val="de-DE"/>
+        </w:rPr>
+      </w:pPr>
+      <w:r>
+        <w:rPr>
+          <w:lang w:val="de-DE"/>
+        </w:rPr>
+        <w:t>Persona Endbenutzer: IT Experte</w:t>
+      </w:r>
+    </w:p>
+    <w:p>
+      <w:pPr>
+        <w:pStyle w:val="ListParagraph"/>
+        <w:numPr>
+          <w:ilvl w:val="0"/>
+          <w:numId w:val="1"/>
+        </w:numPr>
+        <w:rPr>
+          <w:lang w:val="de-DE"/>
+        </w:rPr>
+      </w:pPr>
+      <w:proofErr w:type="spellStart"/>
+      <w:r>
+        <w:rPr>
+          <w:lang w:val="de-DE"/>
+        </w:rPr>
+        <w:t>PowerBI</w:t>
+      </w:r>
+      <w:proofErr w:type="spellEnd"/>
+    </w:p>
+    <w:p>
+      <w:pPr>
+        <w:pStyle w:val="ListParagraph"/>
+        <w:numPr>
+          <w:ilvl w:val="0"/>
+          <w:numId w:val="1"/>
+        </w:numPr>
+        <w:rPr>
+          <w:lang w:val="de-DE"/>
+        </w:rPr>
+      </w:pPr>
+      <w:proofErr w:type="spellStart"/>
+      <w:r>
+        <w:rPr>
+          <w:lang w:val="de-DE"/>
+        </w:rPr>
+        <w:t>JPCert</w:t>
+      </w:r>
+      <w:proofErr w:type="spellEnd"/>
+      <w:r>
+        <w:rPr>
+          <w:lang w:val="de-DE"/>
+        </w:rPr>
+        <w:t xml:space="preserve"> Tools</w:t>
+      </w:r>
+    </w:p>
+    <w:p>
+      <w:pPr>
+        <w:pStyle w:val="ListParagraph"/>
+        <w:numPr>
+          <w:ilvl w:val="0"/>
+          <w:numId w:val="1"/>
+        </w:numPr>
+        <w:rPr>
+          <w:lang w:val="de-DE"/>
+        </w:rPr>
+      </w:pPr>
+      <w:r>
+        <w:rPr>
+          <w:lang w:val="de-DE"/>
+        </w:rPr>
+        <w:t>MITR</w:t>
+      </w:r>
+      <w:r>
+        <w:rPr>
+          <w:lang w:val="de-DE"/>
+        </w:rPr>
+        <w:t>E</w:t>
+      </w:r>
       <w:bookmarkStart w:id="0" w:name="_GoBack"/>
       <w:bookmarkEnd w:id="0"/>
-      <w:r>
-        <w:rPr>
-          <w:lang w:val="de-DE"/>
-        </w:rPr>
-        <w:t>)</w:t>
-      </w:r>
-    </w:p>
-    <w:p>
-      <w:pPr>
-        <w:pStyle w:val="ListParagraph"/>
-        <w:numPr>
-          <w:ilvl w:val="0"/>
-          <w:numId w:val="1"/>
-        </w:numPr>
-        <w:rPr>
-          <w:lang w:val="de-DE"/>
-        </w:rPr>
-      </w:pPr>
-      <w:r>
-        <w:rPr>
-          <w:lang w:val="de-DE"/>
-        </w:rPr>
-        <w:t>Zeiterfassung (</w:t>
+    </w:p>
+    <w:p>
+      <w:pPr>
+        <w:pStyle w:val="ListParagraph"/>
+        <w:numPr>
+          <w:ilvl w:val="0"/>
+          <w:numId w:val="1"/>
+        </w:numPr>
+        <w:rPr>
+          <w:lang w:val="en-US"/>
+        </w:rPr>
+      </w:pPr>
+      <w:r>
+        <w:rPr>
+          <w:lang w:val="en-US"/>
+        </w:rPr>
+        <w:t xml:space="preserve">MS Defender Advanced Hunting </w:t>
       </w:r>
       <w:proofErr w:type="spellStart"/>
       <w:r>
         <w:rPr>
-          <w:lang w:val="de-DE"/>
-        </w:rPr>
-        <w:t>Toggle</w:t>
+          <w:lang w:val="en-US"/>
+        </w:rPr>
+        <w:t>n</w:t>
+      </w:r>
+      <w:r>
+        <w:rPr>
+          <w:lang w:val="en-US"/>
+        </w:rPr>
+        <w:t>ur</w:t>
       </w:r>
       <w:proofErr w:type="spellEnd"/>
       <w:r>
         <w:rPr>
-          <w:lang w:val="de-DE"/>
-        </w:rPr>
-        <w:t>) – Soll/Haben</w:t>
-      </w:r>
-      <w:r>
-        <w:rPr>
-          <w:lang w:val="de-DE"/>
-        </w:rPr>
-        <w:t xml:space="preserve"> (empfehlenswert 1 Woche Puffer</w:t>
-      </w:r>
-      <w:r>
-        <w:rPr>
-          <w:lang w:val="de-DE"/>
-        </w:rPr>
-        <w:t xml:space="preserve"> am Schluss</w:t>
-      </w:r>
-      <w:r>
-        <w:rPr>
-          <w:lang w:val="de-DE"/>
-        </w:rPr>
-        <w:t>)</w:t>
-      </w:r>
-    </w:p>
-    <w:p>
-      <w:pPr>
-        <w:rPr>
-          <w:lang w:val="de-DE"/>
-        </w:rPr>
-      </w:pPr>
-    </w:p>
-    <w:p>
-      <w:pPr>
-        <w:pStyle w:val="ListParagraph"/>
-        <w:numPr>
-          <w:ilvl w:val="0"/>
-          <w:numId w:val="1"/>
-        </w:numPr>
-        <w:rPr>
-          <w:lang w:val="de-DE"/>
-        </w:rPr>
-      </w:pPr>
-      <w:r>
-        <w:rPr>
-          <w:lang w:val="de-DE"/>
-        </w:rPr>
-        <w:t>Testumgebung beschreiben</w:t>
-      </w:r>
-    </w:p>
-    <w:p>
-      <w:pPr>
-        <w:pStyle w:val="Heading2"/>
-        <w:rPr>
-          <w:lang w:val="de-DE"/>
-        </w:rPr>
-      </w:pPr>
-      <w:r>
-        <w:rPr>
-          <w:lang w:val="de-DE"/>
-        </w:rPr>
-        <w:t>Sonstige Anmerkungen</w:t>
-      </w:r>
-    </w:p>
-    <w:p>
-      <w:pPr>
-        <w:pStyle w:val="ListParagraph"/>
-        <w:numPr>
-          <w:ilvl w:val="0"/>
-          <w:numId w:val="1"/>
-        </w:numPr>
-        <w:rPr>
-          <w:lang w:val="de-DE"/>
-        </w:rPr>
-      </w:pPr>
-      <w:r>
-        <w:rPr>
-          <w:lang w:val="de-DE"/>
-        </w:rPr>
-        <w:t>Am Schluss gedruckte Version, sonst elektronisch</w:t>
-      </w:r>
-    </w:p>
-    <w:p>
-      <w:pPr>
-        <w:pStyle w:val="ListParagraph"/>
-        <w:numPr>
-          <w:ilvl w:val="0"/>
-          <w:numId w:val="1"/>
-        </w:numPr>
-        <w:rPr>
-          <w:lang w:val="de-DE"/>
-        </w:rPr>
-      </w:pPr>
-      <w:r>
-        <w:rPr>
-          <w:lang w:val="de-DE"/>
-        </w:rPr>
-        <w:t>Anforderungsdokument durchlesen und auf nächstes Mal unterschreiben.</w:t>
-      </w:r>
-    </w:p>
-    <w:p>
-      <w:pPr>
-        <w:pStyle w:val="ListParagraph"/>
-        <w:numPr>
-          <w:ilvl w:val="0"/>
-          <w:numId w:val="1"/>
-        </w:numPr>
-        <w:rPr>
-          <w:lang w:val="de-DE"/>
-        </w:rPr>
-      </w:pPr>
-      <w:r>
-        <w:rPr>
-          <w:lang w:val="de-DE"/>
-        </w:rPr>
-        <w:t>Quellenangabe nicht vernachlässigen – lieber viel als zu wenig</w:t>
-      </w:r>
-    </w:p>
-    <w:p>
-      <w:pPr>
-        <w:pStyle w:val="ListParagraph"/>
-        <w:numPr>
-          <w:ilvl w:val="0"/>
-          <w:numId w:val="1"/>
-        </w:numPr>
-        <w:rPr>
-          <w:lang w:val="de-DE"/>
-        </w:rPr>
-      </w:pPr>
-      <w:r>
-        <w:rPr>
-          <w:lang w:val="de-DE"/>
-        </w:rPr>
-        <w:t>Viel in Anhang – kurz und knackig</w:t>
-      </w:r>
-    </w:p>
-    <w:p>
-      <w:pPr>
-        <w:pStyle w:val="ListParagraph"/>
-        <w:numPr>
-          <w:ilvl w:val="0"/>
-          <w:numId w:val="1"/>
-        </w:numPr>
-        <w:rPr>
-          <w:lang w:val="de-DE"/>
-        </w:rPr>
-      </w:pPr>
-      <w:r>
-        <w:rPr>
-          <w:lang w:val="de-DE"/>
-        </w:rPr>
-        <w:t>Gelesener Stoff bewerten (Relevanz für SA) und dementsprechend dokumentieren</w:t>
-      </w:r>
-    </w:p>
-    <w:p>
-      <w:pPr>
-        <w:pStyle w:val="ListParagraph"/>
-        <w:numPr>
-          <w:ilvl w:val="0"/>
-          <w:numId w:val="1"/>
-        </w:numPr>
-        <w:rPr>
-          <w:lang w:val="de-DE"/>
-        </w:rPr>
-      </w:pPr>
-      <w:r>
-        <w:rPr>
-          <w:lang w:val="de-DE"/>
-        </w:rPr>
-        <w:t xml:space="preserve">Kapiteleinleitungen und </w:t>
-      </w:r>
-      <w:r>
-        <w:rPr>
-          <w:lang w:val="de-DE"/>
-        </w:rPr>
-        <w:t>Kapitelsummary</w:t>
-      </w:r>
-    </w:p>
-    <w:p>
-      <w:pPr>
-        <w:pStyle w:val="ListParagraph"/>
-        <w:numPr>
-          <w:ilvl w:val="0"/>
-          <w:numId w:val="1"/>
-        </w:numPr>
-        <w:rPr>
-          <w:lang w:val="de-DE"/>
-        </w:rPr>
-      </w:pPr>
-      <w:r>
-        <w:rPr>
-          <w:lang w:val="de-DE"/>
-        </w:rPr>
-        <w:t>Wenn Abbildungen, dann mit Bezug darauf</w:t>
-      </w:r>
-    </w:p>
-    <w:p>
-      <w:pPr>
-        <w:pStyle w:val="ListParagraph"/>
-        <w:numPr>
-          <w:ilvl w:val="0"/>
-          <w:numId w:val="1"/>
-        </w:numPr>
-        <w:rPr>
-          <w:lang w:val="en-US"/>
-        </w:rPr>
-      </w:pPr>
-      <w:r>
-        <w:rPr>
-          <w:lang w:val="en-US"/>
-        </w:rPr>
-        <w:t>Research, Evaluation Tools, Testing/I</w:t>
-      </w:r>
-      <w:r>
-        <w:rPr>
-          <w:lang w:val="en-US"/>
-        </w:rPr>
-        <w:t xml:space="preserve">mplementation, </w:t>
+          <w:lang w:val="en-US"/>
+        </w:rPr>
+        <w:t xml:space="preserve"> </w:t>
       </w:r>
       <w:proofErr w:type="spellStart"/>
       <w:r>
         <w:rPr>
           <w:lang w:val="en-US"/>
         </w:rPr>
-        <w:t>Dokumentation</w:t>
+        <w:t>Clientseitig</w:t>
       </w:r>
       <w:proofErr w:type="spellEnd"/>
     </w:p>
     <w:p>
       <w:pPr>
-        <w:rPr>
-          <w:lang w:val="en-US"/>
-        </w:rPr>
-      </w:pPr>
-    </w:p>
-    <w:p>
-      <w:pPr>
-        <w:pStyle w:val="ListParagraph"/>
-        <w:numPr>
-          <w:ilvl w:val="0"/>
-          <w:numId w:val="1"/>
-        </w:numPr>
-        <w:rPr>
-          <w:lang w:val="de-DE"/>
+        <w:pStyle w:val="ListParagraph"/>
+        <w:numPr>
+          <w:ilvl w:val="0"/>
+          <w:numId w:val="1"/>
+        </w:numPr>
+        <w:rPr>
+          <w:lang w:val="en-US"/>
         </w:rPr>
       </w:pPr>
       <w:proofErr w:type="spellStart"/>
       <w:r>
         <w:rPr>
-          <w:lang w:val="de-DE"/>
-        </w:rPr>
-        <w:t>Bloodhound</w:t>
-      </w:r>
-      <w:r>
-        <w:rPr>
-          <w:lang w:val="de-DE"/>
-        </w:rPr>
-        <w:t>AD</w:t>
-      </w:r>
-      <w:proofErr w:type="spellEnd"/>
-      <w:r>
-        <w:rPr>
-          <w:lang w:val="de-DE"/>
-        </w:rPr>
-        <w:t xml:space="preserve"> (Privilegien in </w:t>
-      </w:r>
-      <w:proofErr w:type="spellStart"/>
-      <w:r>
-        <w:rPr>
-          <w:lang w:val="de-DE"/>
-        </w:rPr>
-        <w:t>Domainen</w:t>
-      </w:r>
-      <w:proofErr w:type="spellEnd"/>
-      <w:r>
-        <w:rPr>
-          <w:lang w:val="de-DE"/>
-        </w:rPr>
-        <w:t xml:space="preserve"> - </w:t>
-      </w:r>
-      <w:proofErr w:type="spellStart"/>
-      <w:r>
-        <w:rPr>
-          <w:lang w:val="de-DE"/>
-        </w:rPr>
-        <w:t>Github</w:t>
-      </w:r>
-      <w:proofErr w:type="spellEnd"/>
-      <w:r>
-        <w:rPr>
-          <w:lang w:val="de-DE"/>
-        </w:rPr>
-        <w:t xml:space="preserve">) – </w:t>
-      </w:r>
-      <w:r>
-        <w:rPr>
-          <w:lang w:val="de-DE"/>
-        </w:rPr>
-        <w:t>in dieser Art und Weise</w:t>
-      </w:r>
-    </w:p>
-    <w:p>
-      <w:pPr>
-        <w:pStyle w:val="ListParagraph"/>
-        <w:numPr>
-          <w:ilvl w:val="0"/>
-          <w:numId w:val="1"/>
-        </w:numPr>
-        <w:rPr>
-          <w:lang w:val="de-DE"/>
-        </w:rPr>
-      </w:pPr>
-      <w:r>
-        <w:rPr>
-          <w:lang w:val="de-DE"/>
-        </w:rPr>
-        <w:t>Persona Endbenutzer: IT Experte</w:t>
-      </w:r>
-    </w:p>
-    <w:p>
-      <w:pPr>
-        <w:pStyle w:val="ListParagraph"/>
-        <w:numPr>
-          <w:ilvl w:val="0"/>
-          <w:numId w:val="1"/>
-        </w:numPr>
-        <w:rPr>
-          <w:lang w:val="de-DE"/>
-        </w:rPr>
-      </w:pPr>
-      <w:proofErr w:type="spellStart"/>
-      <w:r>
-        <w:rPr>
-          <w:lang w:val="de-DE"/>
-        </w:rPr>
-        <w:t>PowerBI</w:t>
-      </w:r>
-      <w:proofErr w:type="spellEnd"/>
-    </w:p>
-    <w:p>
-      <w:pPr>
-        <w:pStyle w:val="ListParagraph"/>
-        <w:numPr>
-          <w:ilvl w:val="0"/>
-          <w:numId w:val="1"/>
-        </w:numPr>
-        <w:rPr>
-          <w:lang w:val="de-DE"/>
-        </w:rPr>
-      </w:pPr>
-      <w:proofErr w:type="spellStart"/>
-      <w:r>
-        <w:rPr>
-          <w:lang w:val="de-DE"/>
-        </w:rPr>
-        <w:t>JPCert</w:t>
-      </w:r>
-      <w:proofErr w:type="spellEnd"/>
-      <w:r>
-        <w:rPr>
-          <w:lang w:val="de-DE"/>
-        </w:rPr>
-        <w:t xml:space="preserve"> Tools</w:t>
-      </w:r>
-    </w:p>
-    <w:p>
-      <w:pPr>
-        <w:pStyle w:val="ListParagraph"/>
-        <w:numPr>
-          <w:ilvl w:val="0"/>
-          <w:numId w:val="1"/>
-        </w:numPr>
-        <w:rPr>
-          <w:lang w:val="de-DE"/>
-        </w:rPr>
-      </w:pPr>
-      <w:r>
-        <w:rPr>
-          <w:lang w:val="de-DE"/>
-        </w:rPr>
-        <w:t>MITR</w:t>
-      </w:r>
-    </w:p>
-    <w:p>
-      <w:pPr>
-        <w:pStyle w:val="ListParagraph"/>
-        <w:numPr>
-          <w:ilvl w:val="0"/>
-          <w:numId w:val="1"/>
-        </w:numPr>
-        <w:rPr>
-          <w:lang w:val="en-US"/>
-        </w:rPr>
-      </w:pPr>
-      <w:r>
-        <w:rPr>
-          <w:lang w:val="en-US"/>
-        </w:rPr>
-        <w:t xml:space="preserve">MS Defender Advanced Hunting </w:t>
-      </w:r>
-      <w:proofErr w:type="spellStart"/>
-      <w:r>
-        <w:rPr>
-          <w:lang w:val="en-US"/>
-        </w:rPr>
-        <w:t>n</w:t>
-      </w:r>
-      <w:r>
-        <w:rPr>
-          <w:lang w:val="en-US"/>
-        </w:rPr>
-        <w:t>ur</w:t>
-      </w:r>
-      <w:proofErr w:type="spellEnd"/>
-      <w:r>
-        <w:rPr>
-          <w:lang w:val="en-US"/>
-        </w:rPr>
-        <w:t xml:space="preserve"> </w:t>
-      </w:r>
-      <w:proofErr w:type="spellStart"/>
-      <w:r>
-        <w:rPr>
-          <w:lang w:val="en-US"/>
-        </w:rPr>
-        <w:t>Clientseitig</w:t>
-      </w:r>
-      <w:proofErr w:type="spellEnd"/>
-    </w:p>
-    <w:p>
-      <w:pPr>
-        <w:pStyle w:val="ListParagraph"/>
-        <w:numPr>
-          <w:ilvl w:val="0"/>
-          <w:numId w:val="1"/>
-        </w:numPr>
-        <w:rPr>
-          <w:lang w:val="en-US"/>
-        </w:rPr>
-      </w:pPr>
-      <w:proofErr w:type="spellStart"/>
-      <w:r>
-        <w:rPr>
-          <w:lang w:val="en-US"/>
-        </w:rPr>
-        <w:t>Plazo</w:t>
+          <w:lang w:val="en-US"/>
+        </w:rPr>
+        <w:t>Pla</w:t>
+      </w:r>
+      <w:r>
+        <w:rPr>
+          <w:lang w:val="en-US"/>
+        </w:rPr>
+        <w:t>s</w:t>
+      </w:r>
+      <w:r>
+        <w:rPr>
+          <w:lang w:val="en-US"/>
+        </w:rPr>
+        <w:t>o</w:t>
       </w:r>
       <w:proofErr w:type="spellEnd"/>
       <w:r>

</xml_diff>